<commit_message>
Updated Technical Stack to include Docker and PhantomJS
</commit_message>
<xml_diff>
--- a/18F Evidence/Technical Stack Description.docx
+++ b/18F Evidence/Technical Stack Description.docx
@@ -448,12 +448,21 @@
                 <w:rFonts w:ascii="Arial" w:hAnsi="Arial" w:cs="Arial"/>
               </w:rPr>
             </w:pPr>
+            <w:proofErr w:type="gramStart"/>
             <w:r>
               <w:rPr>
                 <w:rFonts w:ascii="Arial" w:hAnsi="Arial" w:cs="Arial"/>
                 <w:shd w:val="clear" w:color="auto" w:fill="FFFFFF"/>
               </w:rPr>
-              <w:t>jQuery is a fast, small, and feature-rich JavaScript library. It makes things like HTML document traversal and manipulation, event handling, animation, and Ajax much simpler with an easy-to-use API that works across a multitude of browsers</w:t>
+              <w:t>jQuery</w:t>
+            </w:r>
+            <w:proofErr w:type="gramEnd"/>
+            <w:r>
+              <w:rPr>
+                <w:rFonts w:ascii="Arial" w:hAnsi="Arial" w:cs="Arial"/>
+                <w:shd w:val="clear" w:color="auto" w:fill="FFFFFF"/>
+              </w:rPr>
+              <w:t xml:space="preserve"> is a fast, small, and feature-rich JavaScript library. It makes things like HTML document traversal and manipulation, event handling, animation, and Ajax much simpler with an easy-to-use API that works across a multitude of browsers</w:t>
             </w:r>
             <w:r>
               <w:rPr>
@@ -997,8 +1006,6 @@
               </w:rPr>
               <w:t>)</w:t>
             </w:r>
-            <w:bookmarkStart w:id="0" w:name="_GoBack"/>
-            <w:bookmarkEnd w:id="0"/>
           </w:p>
         </w:tc>
         <w:tc>
@@ -1690,6 +1697,9 @@
         </w:tc>
       </w:tr>
       <w:tr>
+        <w:trPr>
+          <w:trHeight w:val="530"/>
+        </w:trPr>
         <w:tc>
           <w:tcPr>
             <w:tcW w:w="2875" w:type="dxa"/>
@@ -1761,6 +1771,197 @@
                 <w:szCs w:val="20"/>
               </w:rPr>
               <w:t>10-1-2010</w:t>
+            </w:r>
+          </w:p>
+        </w:tc>
+      </w:tr>
+      <w:tr>
+        <w:tc>
+          <w:tcPr>
+            <w:tcW w:w="2875" w:type="dxa"/>
+            <w:shd w:val="clear" w:color="auto" w:fill="92D050"/>
+          </w:tcPr>
+          <w:p>
+            <w:pPr>
+              <w:pStyle w:val="Standard"/>
+              <w:rPr>
+                <w:color w:val="auto"/>
+                <w:sz w:val="20"/>
+                <w:szCs w:val="20"/>
+              </w:rPr>
+            </w:pPr>
+            <w:proofErr w:type="spellStart"/>
+            <w:r>
+              <w:rPr>
+                <w:color w:val="auto"/>
+                <w:sz w:val="20"/>
+                <w:szCs w:val="20"/>
+              </w:rPr>
+              <w:t>Docker</w:t>
+            </w:r>
+            <w:proofErr w:type="spellEnd"/>
+          </w:p>
+        </w:tc>
+        <w:tc>
+          <w:tcPr>
+            <w:tcW w:w="7560" w:type="dxa"/>
+            <w:shd w:val="clear" w:color="auto" w:fill="92D050"/>
+          </w:tcPr>
+          <w:p>
+            <w:pPr>
+              <w:rPr>
+                <w:rFonts w:ascii="Arial" w:hAnsi="Arial" w:cs="Arial"/>
+              </w:rPr>
+            </w:pPr>
+            <w:proofErr w:type="spellStart"/>
+            <w:r>
+              <w:rPr>
+                <w:rFonts w:ascii="Arial" w:hAnsi="Arial" w:cs="Arial"/>
+              </w:rPr>
+              <w:t>Docker</w:t>
+            </w:r>
+            <w:proofErr w:type="spellEnd"/>
+            <w:r>
+              <w:rPr>
+                <w:rFonts w:ascii="Arial" w:hAnsi="Arial" w:cs="Arial"/>
+              </w:rPr>
+              <w:t xml:space="preserve"> is an open-source project that automates the deployment of applications inside software containers, by providing a</w:t>
+            </w:r>
+            <w:bookmarkStart w:id="0" w:name="_GoBack"/>
+            <w:bookmarkEnd w:id="0"/>
+            <w:r>
+              <w:rPr>
+                <w:rFonts w:ascii="Arial" w:hAnsi="Arial" w:cs="Arial"/>
+              </w:rPr>
+              <w:t>n additional layer of abstraction and automation of operating-system-level virtualization on Linux (</w:t>
+            </w:r>
+            <w:hyperlink r:id="rId19" w:history="1">
+              <w:r>
+                <w:rPr>
+                  <w:rStyle w:val="Hyperlink"/>
+                  <w:rFonts w:ascii="Arial" w:hAnsi="Arial" w:cs="Arial"/>
+                  <w:color w:val="auto"/>
+                </w:rPr>
+                <w:t>https://www.docker.com/</w:t>
+              </w:r>
+            </w:hyperlink>
+            <w:r>
+              <w:rPr>
+                <w:rFonts w:ascii="Arial" w:hAnsi="Arial" w:cs="Arial"/>
+              </w:rPr>
+              <w:t>)</w:t>
+            </w:r>
+          </w:p>
+        </w:tc>
+        <w:tc>
+          <w:tcPr>
+            <w:tcW w:w="2610" w:type="dxa"/>
+            <w:shd w:val="clear" w:color="auto" w:fill="92D050"/>
+          </w:tcPr>
+          <w:p>
+            <w:pPr>
+              <w:pStyle w:val="Standard"/>
+              <w:rPr>
+                <w:color w:val="auto"/>
+                <w:sz w:val="20"/>
+                <w:szCs w:val="20"/>
+              </w:rPr>
+            </w:pPr>
+            <w:r>
+              <w:rPr>
+                <w:color w:val="auto"/>
+                <w:sz w:val="20"/>
+                <w:szCs w:val="20"/>
+              </w:rPr>
+              <w:t>3-13-2013</w:t>
+            </w:r>
+          </w:p>
+        </w:tc>
+      </w:tr>
+      <w:tr>
+        <w:tc>
+          <w:tcPr>
+            <w:tcW w:w="2875" w:type="dxa"/>
+            <w:shd w:val="clear" w:color="auto" w:fill="92D050"/>
+          </w:tcPr>
+          <w:p>
+            <w:pPr>
+              <w:pStyle w:val="Standard"/>
+              <w:rPr>
+                <w:color w:val="auto"/>
+                <w:sz w:val="20"/>
+                <w:szCs w:val="20"/>
+              </w:rPr>
+            </w:pPr>
+            <w:proofErr w:type="spellStart"/>
+            <w:r>
+              <w:rPr>
+                <w:color w:val="auto"/>
+                <w:sz w:val="20"/>
+                <w:szCs w:val="20"/>
+              </w:rPr>
+              <w:t>PhantomJS</w:t>
+            </w:r>
+            <w:proofErr w:type="spellEnd"/>
+          </w:p>
+        </w:tc>
+        <w:tc>
+          <w:tcPr>
+            <w:tcW w:w="7560" w:type="dxa"/>
+            <w:shd w:val="clear" w:color="auto" w:fill="92D050"/>
+          </w:tcPr>
+          <w:p>
+            <w:pPr>
+              <w:rPr>
+                <w:rFonts w:ascii="Arial" w:hAnsi="Arial" w:cs="Arial"/>
+              </w:rPr>
+            </w:pPr>
+            <w:proofErr w:type="spellStart"/>
+            <w:r>
+              <w:rPr>
+                <w:rFonts w:ascii="Arial" w:hAnsi="Arial" w:cs="Arial"/>
+              </w:rPr>
+              <w:t>PhantomJS</w:t>
+            </w:r>
+            <w:proofErr w:type="spellEnd"/>
+            <w:r>
+              <w:rPr>
+                <w:rFonts w:ascii="Arial" w:hAnsi="Arial" w:cs="Arial"/>
+              </w:rPr>
+              <w:t xml:space="preserve"> is a scripted, headless browser used for automating web page interaction (</w:t>
+            </w:r>
+            <w:hyperlink r:id="rId20" w:history="1">
+              <w:r>
+                <w:rPr>
+                  <w:rStyle w:val="Hyperlink"/>
+                  <w:rFonts w:ascii="Arial" w:hAnsi="Arial" w:cs="Arial"/>
+                  <w:color w:val="auto"/>
+                </w:rPr>
+                <w:t>http://phantomjs.org/</w:t>
+              </w:r>
+            </w:hyperlink>
+          </w:p>
+        </w:tc>
+        <w:tc>
+          <w:tcPr>
+            <w:tcW w:w="2610" w:type="dxa"/>
+            <w:shd w:val="clear" w:color="auto" w:fill="92D050"/>
+          </w:tcPr>
+          <w:p>
+            <w:pPr>
+              <w:pStyle w:val="Standard"/>
+              <w:rPr>
+                <w:color w:val="auto"/>
+                <w:sz w:val="20"/>
+                <w:szCs w:val="20"/>
+              </w:rPr>
+            </w:pPr>
+            <w:r>
+              <w:rPr>
+                <w:sz w:val="20"/>
+                <w:szCs w:val="20"/>
+              </w:rPr>
+              <w:t>1-17-2011</w:t>
             </w:r>
           </w:p>
         </w:tc>
@@ -2280,6 +2481,7 @@
   <w:style w:type="character" w:default="1" w:styleId="DefaultParagraphFont">
     <w:name w:val="Default Paragraph Font"/>
     <w:uiPriority w:val="1"/>
+    <w:semiHidden/>
     <w:unhideWhenUsed/>
   </w:style>
   <w:style w:type="table" w:default="1" w:styleId="TableNormal">

</xml_diff>